<commit_message>
Added ModelSkill app Continued to unify Apps and create new documentation and manuals
git-svn-id: svn://192.168.0.80/muiApps/Trunk/SedTools@22 5305ae0c-0cd9-424f-b575-fb45b188e99a
</commit_message>
<xml_diff>
--- a/Working Docs/SedTools Manual.docx
+++ b/Working Docs/SedTools Manual.docx
@@ -167,6 +167,28 @@
           <w:i w:val="0"/>
         </w:rPr>
       </w:pPr>
+      <w:r>
+        <w:rPr>
+          <w:iCs/>
+        </w:rPr>
+        <w:t xml:space="preserve">See source of core program and further details at: </w:t>
+      </w:r>
+      <w:hyperlink r:id="rId9" w:history="1">
+        <w:r>
+          <w:rPr>
+            <w:rStyle w:val="Hyperlink"/>
+            <w:iCs/>
+          </w:rPr>
+          <w:t>http://neumeier.perso.ch/matlab/cal_settling.html</w:t>
+        </w:r>
+      </w:hyperlink>
+      <w:r>
+        <w:rPr>
+          <w:iCs/>
+          <w:color w:val="E6A82F" w:themeColor="accent1"/>
+        </w:rPr>
+        <w:t xml:space="preserve"> </w:t>
+      </w:r>
     </w:p>
     <w:p>
       <w:pPr>
@@ -1284,8 +1306,8 @@
           <w:i w:val="0"/>
         </w:rPr>
         <w:sectPr>
-          <w:headerReference w:type="default" r:id="rId9"/>
-          <w:footerReference w:type="default" r:id="rId10"/>
+          <w:headerReference w:type="default" r:id="rId10"/>
+          <w:footerReference w:type="default" r:id="rId11"/>
           <w:pgSz w:w="11906" w:h="16838"/>
           <w:pgMar w:top="1701" w:right="1418" w:bottom="1134" w:left="1418" w:header="709" w:footer="397" w:gutter="0"/>
           <w:pgBorders w:offsetFrom="page">
@@ -2026,7 +2048,7 @@
                     <pic:cNvPicPr/>
                   </pic:nvPicPr>
                   <pic:blipFill>
-                    <a:blip r:embed="rId11">
+                    <a:blip r:embed="rId12">
                       <a:extLst>
                         <a:ext uri="{28A0092B-C50C-407E-A947-70E740481C1C}">
                           <a14:useLocalDpi xmlns:a14="http://schemas.microsoft.com/office/drawing/2010/main" val="0"/>
@@ -2503,7 +2525,7 @@
       <w:r>
         <w:t xml:space="preserve">See source of core program and further details at: </w:t>
       </w:r>
-      <w:hyperlink r:id="rId12" w:history="1">
+      <w:hyperlink r:id="rId13" w:history="1">
         <w:r>
           <w:rPr>
             <w:rStyle w:val="Hyperlink"/>
@@ -2770,7 +2792,7 @@
                   <wp:cNvGraphicFramePr/>
                   <a:graphic xmlns:a="http://schemas.openxmlformats.org/drawingml/2006/main">
                     <a:graphicData uri="http://schemas.openxmlformats.org/drawingml/2006/diagram">
-                      <dgm:relIds xmlns:dgm="http://schemas.openxmlformats.org/drawingml/2006/diagram" xmlns:r="http://schemas.openxmlformats.org/officeDocument/2006/relationships" r:dm="rId13" r:lo="rId14" r:qs="rId15" r:cs="rId16"/>
+                      <dgm:relIds xmlns:dgm="http://schemas.openxmlformats.org/drawingml/2006/diagram" xmlns:r="http://schemas.openxmlformats.org/officeDocument/2006/relationships" r:dm="rId14" r:lo="rId15" r:qs="rId16" r:cs="rId17"/>
                     </a:graphicData>
                   </a:graphic>
                 </wp:inline>
@@ -7886,7 +7908,7 @@
   <dgm:whole/>
   <dgm:extLst>
     <a:ext uri="http://schemas.microsoft.com/office/drawing/2008/diagram">
-      <dsp:dataModelExt xmlns:dsp="http://schemas.microsoft.com/office/drawing/2008/diagram" relId="rId17" minVer="http://schemas.openxmlformats.org/drawingml/2006/diagram"/>
+      <dsp:dataModelExt xmlns:dsp="http://schemas.microsoft.com/office/drawing/2008/diagram" relId="rId18" minVer="http://schemas.openxmlformats.org/drawingml/2006/diagram"/>
     </a:ext>
   </dgm:extLst>
 </dgm:dataModel>

</xml_diff>